<commit_message>
Se agrega el Proyecto
</commit_message>
<xml_diff>
--- a/Solución.docx
+++ b/Solución.docx
@@ -501,8 +501,18 @@
           <w:sz w:val="24"/>
           <w:szCs w:val="24"/>
         </w:rPr>
-        <w:t xml:space="preserve"> o interactuar con el</w:t>
-      </w:r>
+        <w:t xml:space="preserve"> o interactuar con </w:t>
+      </w:r>
+      <w:proofErr w:type="spellStart"/>
+      <w:r>
+        <w:rPr>
+          <w:rFonts w:ascii="Verdana" w:hAnsi="Verdana"/>
+          <w:sz w:val="24"/>
+          <w:szCs w:val="24"/>
+        </w:rPr>
+        <w:t>el</w:t>
+      </w:r>
+      <w:proofErr w:type="spellEnd"/>
       <w:r>
         <w:rPr>
           <w:rFonts w:ascii="Verdana" w:hAnsi="Verdana"/>
@@ -1963,6 +1973,7 @@
           <w:rFonts w:ascii="Verdana" w:hAnsi="Verdana"/>
           <w:sz w:val="24"/>
           <w:szCs w:val="24"/>
+          <w:highlight w:val="green"/>
         </w:rPr>
         <w:t>RESPUESTA:</w:t>
       </w:r>
@@ -1982,6 +1993,102 @@
           <w:szCs w:val="24"/>
         </w:rPr>
         <w:t>Link:</w:t>
+      </w:r>
+    </w:p>
+    <w:p>
+      <w:pPr>
+        <w:rPr>
+          <w:rFonts w:ascii="Verdana" w:hAnsi="Verdana"/>
+          <w:sz w:val="24"/>
+          <w:szCs w:val="24"/>
+        </w:rPr>
+      </w:pPr>
+    </w:p>
+    <w:p>
+      <w:pPr>
+        <w:rPr>
+          <w:rFonts w:ascii="Verdana" w:hAnsi="Verdana"/>
+          <w:sz w:val="24"/>
+          <w:szCs w:val="24"/>
+        </w:rPr>
+      </w:pPr>
+      <w:r>
+        <w:rPr>
+          <w:rFonts w:ascii="Verdana" w:hAnsi="Verdana"/>
+          <w:sz w:val="24"/>
+          <w:szCs w:val="24"/>
+        </w:rPr>
+        <w:t>4. Diseñar una API REST que le de valor agregado al ejercicio planteado, debe ser lógico con lo que se solicita y debe tener las reglas bien definidas.</w:t>
+      </w:r>
+    </w:p>
+    <w:p>
+      <w:pPr>
+        <w:rPr>
+          <w:rFonts w:ascii="Verdana" w:hAnsi="Verdana"/>
+          <w:sz w:val="24"/>
+          <w:szCs w:val="24"/>
+        </w:rPr>
+      </w:pPr>
+      <w:r>
+        <w:rPr>
+          <w:rFonts w:ascii="Verdana" w:hAnsi="Verdana"/>
+          <w:sz w:val="24"/>
+          <w:szCs w:val="24"/>
+          <w:highlight w:val="green"/>
+        </w:rPr>
+        <w:t>RESPUESTA:</w:t>
+      </w:r>
+    </w:p>
+    <w:p>
+      <w:pPr>
+        <w:rPr>
+          <w:rFonts w:ascii="Verdana" w:hAnsi="Verdana"/>
+          <w:sz w:val="24"/>
+          <w:szCs w:val="24"/>
+        </w:rPr>
+      </w:pPr>
+      <w:r>
+        <w:rPr>
+          <w:rFonts w:ascii="Verdana" w:hAnsi="Verdana"/>
+          <w:sz w:val="24"/>
+          <w:szCs w:val="24"/>
+        </w:rPr>
+        <w:lastRenderedPageBreak/>
+        <w:drawing>
+          <wp:inline distT="0" distB="0" distL="0" distR="0" wp14:anchorId="32CFE908" wp14:editId="0CD6CC72">
+            <wp:extent cx="5612130" cy="5906770"/>
+            <wp:effectExtent l="0" t="0" r="7620" b="0"/>
+            <wp:docPr id="2" name="Imagen 2"/>
+            <wp:cNvGraphicFramePr>
+              <a:graphicFrameLocks xmlns:a="http://schemas.openxmlformats.org/drawingml/2006/main" noChangeAspect="1"/>
+            </wp:cNvGraphicFramePr>
+            <a:graphic xmlns:a="http://schemas.openxmlformats.org/drawingml/2006/main">
+              <a:graphicData uri="http://schemas.openxmlformats.org/drawingml/2006/picture">
+                <pic:pic xmlns:pic="http://schemas.openxmlformats.org/drawingml/2006/picture">
+                  <pic:nvPicPr>
+                    <pic:cNvPr id="1" name=""/>
+                    <pic:cNvPicPr/>
+                  </pic:nvPicPr>
+                  <pic:blipFill>
+                    <a:blip r:embed="rId16"/>
+                    <a:stretch>
+                      <a:fillRect/>
+                    </a:stretch>
+                  </pic:blipFill>
+                  <pic:spPr>
+                    <a:xfrm>
+                      <a:off x="0" y="0"/>
+                      <a:ext cx="5612130" cy="5906770"/>
+                    </a:xfrm>
+                    <a:prstGeom prst="rect">
+                      <a:avLst/>
+                    </a:prstGeom>
+                  </pic:spPr>
+                </pic:pic>
+              </a:graphicData>
+            </a:graphic>
+          </wp:inline>
+        </w:drawing>
       </w:r>
     </w:p>
     <w:sectPr>

</xml_diff>